<commit_message>
Finishing up 1.3 and 1.4
</commit_message>
<xml_diff>
--- a/Chapter 1/Ch 1 Questions.docx
+++ b/Chapter 1/Ch 1 Questions.docx
@@ -13,8 +13,6 @@
           <w:rFonts w:ascii="Times" w:hAnsi="Times" w:cs="Times"/>
         </w:rPr>
       </w:pPr>
-      <w:bookmarkStart w:id="0" w:name="_GoBack"/>
-      <w:bookmarkEnd w:id="0"/>
       <w:r>
         <w:rPr>
           <w:rFonts w:ascii="Arial" w:hAnsi="Arial" w:cs="Arial"/>
@@ -371,25 +369,7 @@
           <w:sz w:val="32"/>
           <w:szCs w:val="32"/>
         </w:rPr>
-        <w:t xml:space="preserve">space in the body, so that you </w:t>
-      </w:r>
-      <w:proofErr w:type="spellStart"/>
-      <w:r>
-        <w:rPr>
-          <w:rFonts w:ascii="Arial" w:hAnsi="Arial" w:cs="Arial"/>
-          <w:sz w:val="32"/>
-          <w:szCs w:val="32"/>
-        </w:rPr>
-        <w:t>dont</w:t>
-      </w:r>
-      <w:proofErr w:type="spellEnd"/>
-      <w:r>
-        <w:rPr>
-          <w:rFonts w:ascii="Arial" w:hAnsi="Arial" w:cs="Arial"/>
-          <w:sz w:val="32"/>
-          <w:szCs w:val="32"/>
-        </w:rPr>
-        <w:t xml:space="preserve"> have to resize the array. </w:t>
+        <w:t xml:space="preserve">space in the body, so that you dont have to resize the array. </w:t>
       </w:r>
     </w:p>
     <w:p>
@@ -426,61 +406,25 @@
           <w:sz w:val="32"/>
           <w:szCs w:val="32"/>
         </w:rPr>
-        <w:t xml:space="preserve"># write function to check if string is a permutation of a palindrome # Ex. </w:t>
-      </w:r>
-      <w:proofErr w:type="spellStart"/>
-      <w:r>
-        <w:rPr>
-          <w:rFonts w:ascii="Arial" w:hAnsi="Arial" w:cs="Arial"/>
-          <w:sz w:val="32"/>
-          <w:szCs w:val="32"/>
-        </w:rPr>
-        <w:t>taccoa</w:t>
-      </w:r>
-      <w:proofErr w:type="spellEnd"/>
-      <w:r>
-        <w:rPr>
-          <w:rFonts w:ascii="Arial" w:hAnsi="Arial" w:cs="Arial"/>
-          <w:sz w:val="32"/>
-          <w:szCs w:val="32"/>
-        </w:rPr>
-        <w:t xml:space="preserve"> ­&gt; true </w:t>
-      </w:r>
-      <w:proofErr w:type="spellStart"/>
-      <w:r>
-        <w:rPr>
-          <w:rFonts w:ascii="Arial" w:hAnsi="Arial" w:cs="Arial"/>
-          <w:sz w:val="32"/>
-          <w:szCs w:val="32"/>
-        </w:rPr>
-        <w:t>becuase</w:t>
-      </w:r>
-      <w:proofErr w:type="spellEnd"/>
-      <w:r>
-        <w:rPr>
-          <w:rFonts w:ascii="Arial" w:hAnsi="Arial" w:cs="Arial"/>
-          <w:sz w:val="32"/>
-          <w:szCs w:val="32"/>
-        </w:rPr>
-        <w:t xml:space="preserve"> </w:t>
-      </w:r>
-      <w:proofErr w:type="spellStart"/>
-      <w:r>
-        <w:rPr>
-          <w:rFonts w:ascii="Arial" w:hAnsi="Arial" w:cs="Arial"/>
-          <w:sz w:val="32"/>
-          <w:szCs w:val="32"/>
-        </w:rPr>
-        <w:t>tacocat</w:t>
-      </w:r>
-      <w:proofErr w:type="spellEnd"/>
-      <w:r>
-        <w:rPr>
-          <w:rFonts w:ascii="Arial" w:hAnsi="Arial" w:cs="Arial"/>
-          <w:sz w:val="32"/>
-          <w:szCs w:val="32"/>
-        </w:rPr>
-        <w:t xml:space="preserve"> is a palindrome </w:t>
+        <w:t># write function to check if string is a permutation of a palindrome # Ex. tac</w:t>
+      </w:r>
+      <w:r>
+        <w:rPr>
+          <w:rFonts w:ascii="Arial" w:hAnsi="Arial" w:cs="Arial"/>
+          <w:sz w:val="32"/>
+          <w:szCs w:val="32"/>
+        </w:rPr>
+        <w:t>t</w:t>
+      </w:r>
+      <w:bookmarkStart w:id="0" w:name="_GoBack"/>
+      <w:bookmarkEnd w:id="0"/>
+      <w:r>
+        <w:rPr>
+          <w:rFonts w:ascii="Arial" w:hAnsi="Arial" w:cs="Arial"/>
+          <w:sz w:val="32"/>
+          <w:szCs w:val="32"/>
+        </w:rPr>
+        <w:t xml:space="preserve">coa ­&gt; true becuase tacocat is a palindrome </w:t>
       </w:r>
     </w:p>
     <w:p>
@@ -620,25 +564,7 @@
           <w:sz w:val="32"/>
           <w:szCs w:val="32"/>
         </w:rPr>
-        <w:t># Ex. "</w:t>
-      </w:r>
-      <w:proofErr w:type="spellStart"/>
-      <w:r>
-        <w:rPr>
-          <w:rFonts w:ascii="Arial" w:hAnsi="Arial" w:cs="Arial"/>
-          <w:sz w:val="32"/>
-          <w:szCs w:val="32"/>
-        </w:rPr>
-        <w:t>aabcccccaaa</w:t>
-      </w:r>
-      <w:proofErr w:type="spellEnd"/>
-      <w:r>
-        <w:rPr>
-          <w:rFonts w:ascii="Arial" w:hAnsi="Arial" w:cs="Arial"/>
-          <w:sz w:val="32"/>
-          <w:szCs w:val="32"/>
-        </w:rPr>
-        <w:t xml:space="preserve">" =&gt; "a2blc5a3" </w:t>
+        <w:t xml:space="preserve"># Ex. "aabcccccaaa" =&gt; "a2blc5a3" </w:t>
       </w:r>
     </w:p>
     <w:p>
@@ -675,25 +601,7 @@
           <w:sz w:val="32"/>
           <w:szCs w:val="32"/>
         </w:rPr>
-        <w:t xml:space="preserve"># Given an image represented by an </w:t>
-      </w:r>
-      <w:proofErr w:type="spellStart"/>
-      <w:r>
-        <w:rPr>
-          <w:rFonts w:ascii="Arial" w:hAnsi="Arial" w:cs="Arial"/>
-          <w:sz w:val="32"/>
-          <w:szCs w:val="32"/>
-        </w:rPr>
-        <w:t>NxN</w:t>
-      </w:r>
-      <w:proofErr w:type="spellEnd"/>
-      <w:r>
-        <w:rPr>
-          <w:rFonts w:ascii="Arial" w:hAnsi="Arial" w:cs="Arial"/>
-          <w:sz w:val="32"/>
-          <w:szCs w:val="32"/>
-        </w:rPr>
-        <w:t xml:space="preserve"> matrix, where each pixel </w:t>
+        <w:t xml:space="preserve"># Given an image represented by an NxN matrix, where each pixel </w:t>
       </w:r>
     </w:p>
     <w:p>
@@ -826,25 +734,7 @@
           <w:sz w:val="32"/>
           <w:szCs w:val="32"/>
         </w:rPr>
-        <w:t xml:space="preserve"># Write an algorithm such that if an element in an </w:t>
-      </w:r>
-      <w:proofErr w:type="spellStart"/>
-      <w:r>
-        <w:rPr>
-          <w:rFonts w:ascii="Arial" w:hAnsi="Arial" w:cs="Arial"/>
-          <w:sz w:val="32"/>
-          <w:szCs w:val="32"/>
-        </w:rPr>
-        <w:t>MxN</w:t>
-      </w:r>
-      <w:proofErr w:type="spellEnd"/>
-      <w:r>
-        <w:rPr>
-          <w:rFonts w:ascii="Arial" w:hAnsi="Arial" w:cs="Arial"/>
-          <w:sz w:val="32"/>
-          <w:szCs w:val="32"/>
-        </w:rPr>
-        <w:t xml:space="preserve"> matrix is 0, # its entire row and column are set to 0 </w:t>
+        <w:t xml:space="preserve"># Write an algorithm such that if an element in an MxN matrix is 0, # its entire row and column are set to 0 </w:t>
       </w:r>
       <w:r>
         <w:rPr>
@@ -876,25 +766,7 @@
           <w:sz w:val="32"/>
           <w:szCs w:val="32"/>
         </w:rPr>
-        <w:t xml:space="preserve"># Given two strings s1 and s2, write code to check if s2 # is a rotation of s1 using only one call to </w:t>
-      </w:r>
-      <w:proofErr w:type="spellStart"/>
-      <w:r>
-        <w:rPr>
-          <w:rFonts w:ascii="Arial" w:hAnsi="Arial" w:cs="Arial"/>
-          <w:sz w:val="32"/>
-          <w:szCs w:val="32"/>
-        </w:rPr>
-        <w:t>isSubstring</w:t>
-      </w:r>
-      <w:proofErr w:type="spellEnd"/>
-      <w:r>
-        <w:rPr>
-          <w:rFonts w:ascii="Arial" w:hAnsi="Arial" w:cs="Arial"/>
-          <w:sz w:val="32"/>
-          <w:szCs w:val="32"/>
-        </w:rPr>
-        <w:t xml:space="preserve"> </w:t>
+        <w:t xml:space="preserve"># Given two strings s1 and s2, write code to check if s2 # is a rotation of s1 using only one call to isSubstring </w:t>
       </w:r>
       <w:r>
         <w:rPr>

</xml_diff>